<commit_message>
NE002 - ECU005 -  TELA CADASTRO -TELA GERENCIA
</commit_message>
<xml_diff>
--- a/documentacao/visaov3.docx
+++ b/documentacao/visaov3.docx
@@ -2053,10 +2053,7 @@
               <w:spacing w:line="360" w:lineRule="auto"/>
             </w:pPr>
             <w:r>
-              <w:t>Permitir cadastro de novo usuário</w:t>
-            </w:r>
-            <w:r>
-              <w:t>.</w:t>
+              <w:t>Permitir cadastro de novo usuário.</w:t>
             </w:r>
           </w:p>
         </w:tc>
@@ -2119,13 +2116,7 @@
               <w:rPr>
                 <w:rFonts w:eastAsia="Arial" w:cs="Arial"/>
               </w:rPr>
-              <w:t>NE00</w:t>
-            </w:r>
-            <w:r>
-              <w:rPr>
-                <w:rFonts w:eastAsia="Arial" w:cs="Arial"/>
-              </w:rPr>
-              <w:t>3</w:t>
+              <w:t>NE003</w:t>
             </w:r>
           </w:p>
           <w:p>
@@ -2159,10 +2150,7 @@
               </w:rPr>
             </w:pPr>
             <w:r>
-              <w:t>Pe</w:t>
-            </w:r>
-            <w:r>
-              <w:t>rmitir exclusão de usuário.</w:t>
+              <w:t>Permitir exclusão de usuário.</w:t>
             </w:r>
           </w:p>
         </w:tc>
@@ -2225,13 +2213,7 @@
               <w:rPr>
                 <w:rFonts w:eastAsia="Arial" w:cs="Arial"/>
               </w:rPr>
-              <w:t>NE00</w:t>
-            </w:r>
-            <w:r>
-              <w:rPr>
-                <w:rFonts w:eastAsia="Arial" w:cs="Arial"/>
-              </w:rPr>
-              <w:t>4</w:t>
+              <w:t>NE004</w:t>
             </w:r>
           </w:p>
           <w:p>
@@ -2292,10 +2274,7 @@
               </w:rPr>
             </w:pPr>
             <w:r>
-              <w:t xml:space="preserve"> Alteração</w:t>
-            </w:r>
-            <w:r>
-              <w:t xml:space="preserve"> de usuário. </w:t>
+              <w:t xml:space="preserve"> Alteração de usuário. </w:t>
             </w:r>
           </w:p>
         </w:tc>
@@ -2327,13 +2306,7 @@
               <w:rPr>
                 <w:rFonts w:eastAsia="Arial" w:cs="Arial"/>
               </w:rPr>
-              <w:t>NE00</w:t>
-            </w:r>
-            <w:r>
-              <w:rPr>
-                <w:rFonts w:eastAsia="Arial" w:cs="Arial"/>
-              </w:rPr>
-              <w:t>5</w:t>
+              <w:t>NE005</w:t>
             </w:r>
           </w:p>
           <w:p>
@@ -2367,13 +2340,7 @@
               </w:rPr>
             </w:pPr>
             <w:r>
-              <w:t>Permitir</w:t>
-            </w:r>
-            <w:r>
-              <w:t xml:space="preserve"> Consulta </w:t>
-            </w:r>
-            <w:r>
-              <w:t>de usuário</w:t>
+              <w:t>Permitir Consulta de usuário</w:t>
             </w:r>
           </w:p>
         </w:tc>
@@ -2405,6 +2372,100 @@
                 <w:color w:val="auto"/>
               </w:rPr>
               <w:t>Consulta de Usuário</w:t>
+            </w:r>
+          </w:p>
+        </w:tc>
+      </w:tr>
+      <w:tr>
+        <w:trPr>
+          <w:cantSplit/>
+          <w:trHeight w:val="435"/>
+        </w:trPr>
+        <w:tc>
+          <w:tcPr>
+            <w:tcW w:w="1529" w:type="dxa"/>
+            <w:tcBorders>
+              <w:top w:val="single" w:sz="4" w:space="0" w:color="000000" w:themeColor="text1"/>
+              <w:left w:val="single" w:sz="4" w:space="0" w:color="000000" w:themeColor="text1"/>
+              <w:bottom w:val="single" w:sz="4" w:space="0" w:color="000000" w:themeColor="text1"/>
+            </w:tcBorders>
+            <w:shd w:val="clear" w:color="auto" w:fill="FFFFFF" w:themeFill="background1"/>
+            <w:vAlign w:val="center"/>
+          </w:tcPr>
+          <w:p>
+            <w:pPr>
+              <w:jc w:val="center"/>
+              <w:rPr>
+                <w:rFonts w:eastAsia="Arial" w:cs="Arial"/>
+              </w:rPr>
+            </w:pPr>
+            <w:r>
+              <w:rPr>
+                <w:rFonts w:eastAsia="Arial" w:cs="Arial"/>
+              </w:rPr>
+              <w:t>NE00</w:t>
+            </w:r>
+            <w:r>
+              <w:rPr>
+                <w:rFonts w:eastAsia="Arial" w:cs="Arial"/>
+              </w:rPr>
+              <w:t>6</w:t>
+            </w:r>
+          </w:p>
+          <w:p>
+            <w:pPr>
+              <w:jc w:val="center"/>
+              <w:rPr>
+                <w:rFonts w:eastAsia="Arial" w:cs="Arial"/>
+              </w:rPr>
+            </w:pPr>
+          </w:p>
+        </w:tc>
+        <w:tc>
+          <w:tcPr>
+            <w:tcW w:w="4077" w:type="dxa"/>
+            <w:tcBorders>
+              <w:top w:val="single" w:sz="4" w:space="0" w:color="000000" w:themeColor="text1"/>
+              <w:left w:val="single" w:sz="4" w:space="0" w:color="000000" w:themeColor="text1"/>
+              <w:bottom w:val="single" w:sz="4" w:space="0" w:color="000000" w:themeColor="text1"/>
+            </w:tcBorders>
+            <w:shd w:val="clear" w:color="auto" w:fill="FFFFFF" w:themeFill="background1"/>
+            <w:vAlign w:val="center"/>
+          </w:tcPr>
+          <w:p>
+            <w:pPr>
+              <w:pStyle w:val="QualidadeTabelas"/>
+              <w:spacing w:line="360" w:lineRule="auto"/>
+            </w:pPr>
+            <w:r>
+              <w:t>Menu inicial</w:t>
+            </w:r>
+          </w:p>
+        </w:tc>
+        <w:tc>
+          <w:tcPr>
+            <w:tcW w:w="3454" w:type="dxa"/>
+            <w:tcBorders>
+              <w:top w:val="single" w:sz="4" w:space="0" w:color="000000" w:themeColor="text1"/>
+              <w:left w:val="single" w:sz="4" w:space="0" w:color="000000" w:themeColor="text1"/>
+              <w:bottom w:val="single" w:sz="4" w:space="0" w:color="000000" w:themeColor="text1"/>
+              <w:right w:val="single" w:sz="4" w:space="0" w:color="000000" w:themeColor="text1"/>
+            </w:tcBorders>
+            <w:shd w:val="clear" w:color="auto" w:fill="FFFFFF" w:themeFill="background1"/>
+            <w:vAlign w:val="center"/>
+          </w:tcPr>
+          <w:p>
+            <w:pPr>
+              <w:pStyle w:val="QualidadeTexto"/>
+              <w:ind w:left="443"/>
+              <w:jc w:val="left"/>
+              <w:rPr>
+                <w:rFonts w:cs="Arial"/>
+                <w:color w:val="auto"/>
+              </w:rPr>
+            </w:pPr>
+            <w:r>
+              <w:t>Menu inicial</w:t>
             </w:r>
           </w:p>
         </w:tc>
@@ -2501,10 +2562,7 @@
       </w:r>
       <w:proofErr w:type="spellEnd"/>
       <w:r>
-        <w:t xml:space="preserve">: </w:t>
-      </w:r>
-      <w:r>
-        <w:t>Nome</w:t>
+        <w:t>: Nome</w:t>
       </w:r>
     </w:p>
     <w:p>
@@ -2520,10 +2578,7 @@
       </w:r>
       <w:proofErr w:type="spellEnd"/>
       <w:r>
-        <w:t xml:space="preserve">: </w:t>
-      </w:r>
-      <w:r>
-        <w:t>Email</w:t>
+        <w:t>: Email</w:t>
       </w:r>
     </w:p>
     <w:p>
@@ -3214,14 +3269,7 @@
                 <w:rFonts w:eastAsia="Arial" w:cs="Arial"/>
                 <w:color w:val="000000" w:themeColor="text1"/>
               </w:rPr>
-              <w:t>Controlador</w:t>
-            </w:r>
-            <w:r>
-              <w:rPr>
-                <w:rFonts w:eastAsia="Arial" w:cs="Arial"/>
-                <w:color w:val="000000" w:themeColor="text1"/>
-              </w:rPr>
-              <w:t>AutenticarUsuario</w:t>
+              <w:t>ControladorAutenticarUsuario</w:t>
             </w:r>
           </w:p>
           <w:p>
@@ -3333,21 +3381,7 @@
                 <w:rFonts w:eastAsia="Arial" w:cs="Arial"/>
                 <w:color w:val="000000" w:themeColor="text1"/>
               </w:rPr>
-              <w:t>Tela</w:t>
-            </w:r>
-            <w:r>
-              <w:rPr>
-                <w:rFonts w:eastAsia="Arial" w:cs="Arial"/>
-                <w:color w:val="000000" w:themeColor="text1"/>
-              </w:rPr>
-              <w:t>Cadastro</w:t>
-            </w:r>
-            <w:r>
-              <w:rPr>
-                <w:rFonts w:eastAsia="Arial" w:cs="Arial"/>
-                <w:color w:val="000000" w:themeColor="text1"/>
-              </w:rPr>
-              <w:t>Usuario</w:t>
+              <w:t>TelaCadastroUsuario</w:t>
             </w:r>
           </w:p>
           <w:p>
@@ -3466,14 +3500,7 @@
                 <w:rFonts w:eastAsia="Arial" w:cs="Arial"/>
                 <w:color w:val="000000" w:themeColor="text1"/>
               </w:rPr>
-              <w:t>Controlador</w:t>
-            </w:r>
-            <w:r>
-              <w:rPr>
-                <w:rFonts w:eastAsia="Arial" w:cs="Arial"/>
-                <w:color w:val="000000" w:themeColor="text1"/>
-              </w:rPr>
-              <w:t>CadastroUsuario</w:t>
+              <w:t>ControladorCadastroUsuario</w:t>
             </w:r>
           </w:p>
           <w:p>
@@ -3592,14 +3619,7 @@
                 <w:rFonts w:eastAsia="Arial" w:cs="Arial"/>
                 <w:color w:val="000000" w:themeColor="text1"/>
               </w:rPr>
-              <w:t>TelaGerencimento</w:t>
-            </w:r>
-            <w:r>
-              <w:rPr>
-                <w:rFonts w:eastAsia="Arial" w:cs="Arial"/>
-                <w:color w:val="000000" w:themeColor="text1"/>
-              </w:rPr>
-              <w:t>Usuario</w:t>
+              <w:t>TelaGerencimentoUsuario</w:t>
             </w:r>
           </w:p>
           <w:p>
@@ -3640,13 +3660,7 @@
               <w:rPr>
                 <w:rFonts w:eastAsia="Arial" w:cs="Arial"/>
               </w:rPr>
-              <w:t xml:space="preserve">/ </w:t>
-            </w:r>
-            <w:r>
-              <w:rPr>
-                <w:rFonts w:eastAsia="Arial" w:cs="Arial"/>
-              </w:rPr>
-              <w:t>NE005</w:t>
+              <w:t>/ NE005</w:t>
             </w:r>
           </w:p>
           <w:p>
@@ -3738,14 +3752,7 @@
                 <w:rFonts w:eastAsia="Arial" w:cs="Arial"/>
                 <w:color w:val="000000" w:themeColor="text1"/>
               </w:rPr>
-              <w:t>Controlador</w:t>
-            </w:r>
-            <w:r>
-              <w:rPr>
-                <w:rFonts w:eastAsia="Arial" w:cs="Arial"/>
-                <w:color w:val="000000" w:themeColor="text1"/>
-              </w:rPr>
-              <w:t>GerencimentoUsuario</w:t>
+              <w:t>ControladorGerencimentoUsuario</w:t>
             </w:r>
           </w:p>
           <w:p>
@@ -3816,6 +3823,7 @@
               <w:rPr>
                 <w:rFonts w:ascii="Times New Roman" w:eastAsia="Times New Roman" w:hAnsi="Times New Roman" w:cs="Times New Roman"/>
                 <w:sz w:val="24"/>
+                <w:u w:val="single"/>
               </w:rPr>
             </w:pPr>
             <w:r>
@@ -3823,28 +3831,7 @@
                 <w:rFonts w:ascii="Times New Roman" w:eastAsia="Times New Roman" w:hAnsi="Times New Roman" w:cs="Times New Roman"/>
                 <w:sz w:val="24"/>
               </w:rPr>
-              <w:t xml:space="preserve">Controlador que realiza a </w:t>
-            </w:r>
-            <w:r>
-              <w:rPr>
-                <w:rFonts w:ascii="Times New Roman" w:eastAsia="Times New Roman" w:hAnsi="Times New Roman" w:cs="Times New Roman"/>
-                <w:sz w:val="24"/>
-              </w:rPr>
-              <w:t xml:space="preserve">exclusão ou </w:t>
-            </w:r>
-            <w:r>
-              <w:rPr>
-                <w:rFonts w:ascii="Times New Roman" w:eastAsia="Times New Roman" w:hAnsi="Times New Roman" w:cs="Times New Roman"/>
-                <w:sz w:val="24"/>
-              </w:rPr>
-              <w:t xml:space="preserve">direciona para </w:t>
-            </w:r>
-            <w:r>
-              <w:rPr>
-                <w:rFonts w:ascii="Times New Roman" w:eastAsia="Times New Roman" w:hAnsi="Times New Roman" w:cs="Times New Roman"/>
-                <w:sz w:val="24"/>
-              </w:rPr>
-              <w:t>alteração.</w:t>
+              <w:t>Controlador que realiza a exclusão ou direciona para alteração.</w:t>
             </w:r>
           </w:p>
         </w:tc>
@@ -4010,14 +3997,7 @@
                 <w:rFonts w:eastAsia="Arial" w:cs="Arial"/>
                 <w:color w:val="000000" w:themeColor="text1"/>
               </w:rPr>
-              <w:t>Controlador</w:t>
-            </w:r>
-            <w:r>
-              <w:rPr>
-                <w:rFonts w:eastAsia="Arial" w:cs="Arial"/>
-                <w:color w:val="000000" w:themeColor="text1"/>
-              </w:rPr>
-              <w:t>DeAlteracaoUsuario</w:t>
+              <w:t>ControladorDeAlteracaoUsuario</w:t>
             </w:r>
           </w:p>
           <w:p>
@@ -4083,6 +4063,258 @@
                 <w:sz w:val="24"/>
               </w:rPr>
               <w:t>Controlar o processo de alteração.</w:t>
+            </w:r>
+          </w:p>
+        </w:tc>
+      </w:tr>
+      <w:tr>
+        <w:tc>
+          <w:tcPr>
+            <w:tcW w:w="4078" w:type="dxa"/>
+            <w:tcBorders>
+              <w:top w:val="single" w:sz="4" w:space="0" w:color="000000" w:themeColor="text1"/>
+              <w:left w:val="single" w:sz="4" w:space="0" w:color="000000" w:themeColor="text1"/>
+              <w:bottom w:val="single" w:sz="4" w:space="0" w:color="000000" w:themeColor="text1"/>
+              <w:right w:val="single" w:sz="4" w:space="0" w:color="000000" w:themeColor="text1"/>
+            </w:tcBorders>
+            <w:vAlign w:val="center"/>
+          </w:tcPr>
+          <w:p>
+            <w:pPr>
+              <w:spacing w:line="360" w:lineRule="auto"/>
+            </w:pPr>
+            <w:r>
+              <w:rPr>
+                <w:rFonts w:eastAsia="Arial" w:cs="Arial"/>
+                <w:color w:val="000000" w:themeColor="text1"/>
+              </w:rPr>
+              <w:t>ECU00</w:t>
+            </w:r>
+            <w:r>
+              <w:rPr>
+                <w:rFonts w:eastAsia="Arial" w:cs="Arial"/>
+                <w:color w:val="000000" w:themeColor="text1"/>
+              </w:rPr>
+              <w:t>9</w:t>
+            </w:r>
+            <w:r>
+              <w:rPr>
+                <w:rFonts w:eastAsia="Arial" w:cs="Arial"/>
+                <w:color w:val="000000" w:themeColor="text1"/>
+              </w:rPr>
+              <w:t>_</w:t>
+            </w:r>
+            <w:r>
+              <w:rPr>
+                <w:rFonts w:eastAsia="Arial" w:cs="Arial"/>
+                <w:color w:val="000000" w:themeColor="text1"/>
+              </w:rPr>
+              <w:t>Tela</w:t>
+            </w:r>
+            <w:r>
+              <w:rPr>
+                <w:rFonts w:eastAsia="Arial" w:cs="Arial"/>
+                <w:color w:val="000000" w:themeColor="text1"/>
+              </w:rPr>
+              <w:t>De</w:t>
+            </w:r>
+            <w:r>
+              <w:rPr>
+                <w:rFonts w:eastAsia="Arial" w:cs="Arial"/>
+                <w:color w:val="000000" w:themeColor="text1"/>
+              </w:rPr>
+              <w:t xml:space="preserve">MenuInicial </w:t>
+            </w:r>
+          </w:p>
+          <w:p>
+            <w:pPr>
+              <w:spacing w:line="360" w:lineRule="auto"/>
+              <w:rPr>
+                <w:rFonts w:eastAsia="Arial" w:cs="Arial"/>
+                <w:color w:val="000000" w:themeColor="text1"/>
+              </w:rPr>
+            </w:pPr>
+          </w:p>
+        </w:tc>
+        <w:tc>
+          <w:tcPr>
+            <w:tcW w:w="1480" w:type="dxa"/>
+            <w:tcBorders>
+              <w:top w:val="single" w:sz="4" w:space="0" w:color="000000" w:themeColor="text1"/>
+              <w:left w:val="single" w:sz="4" w:space="0" w:color="000000" w:themeColor="text1"/>
+              <w:bottom w:val="single" w:sz="4" w:space="0" w:color="000000" w:themeColor="text1"/>
+              <w:right w:val="single" w:sz="4" w:space="0" w:color="000000" w:themeColor="text1"/>
+            </w:tcBorders>
+            <w:vAlign w:val="center"/>
+          </w:tcPr>
+          <w:p>
+            <w:pPr>
+              <w:jc w:val="center"/>
+              <w:rPr>
+                <w:rFonts w:eastAsia="Arial" w:cs="Arial"/>
+                <w:color w:val="000000" w:themeColor="text1"/>
+              </w:rPr>
+            </w:pPr>
+            <w:r>
+              <w:rPr>
+                <w:rFonts w:eastAsia="Arial" w:cs="Arial"/>
+                <w:color w:val="000000" w:themeColor="text1"/>
+              </w:rPr>
+              <w:t>NE00</w:t>
+            </w:r>
+            <w:r>
+              <w:rPr>
+                <w:rFonts w:eastAsia="Arial" w:cs="Arial"/>
+                <w:color w:val="000000" w:themeColor="text1"/>
+              </w:rPr>
+              <w:t>6</w:t>
+            </w:r>
+          </w:p>
+        </w:tc>
+        <w:tc>
+          <w:tcPr>
+            <w:tcW w:w="3865" w:type="dxa"/>
+            <w:tcBorders>
+              <w:top w:val="single" w:sz="4" w:space="0" w:color="000000" w:themeColor="text1"/>
+              <w:left w:val="single" w:sz="4" w:space="0" w:color="000000" w:themeColor="text1"/>
+              <w:bottom w:val="single" w:sz="4" w:space="0" w:color="000000" w:themeColor="text1"/>
+              <w:right w:val="single" w:sz="4" w:space="0" w:color="000000" w:themeColor="text1"/>
+            </w:tcBorders>
+          </w:tcPr>
+          <w:p>
+            <w:pPr>
+              <w:pStyle w:val="QualidadeTexto"/>
+              <w:jc w:val="left"/>
+              <w:rPr>
+                <w:rFonts w:ascii="Times New Roman" w:eastAsia="Times New Roman" w:hAnsi="Times New Roman" w:cs="Times New Roman"/>
+                <w:sz w:val="24"/>
+              </w:rPr>
+            </w:pPr>
+            <w:r>
+              <w:rPr>
+                <w:rFonts w:ascii="Times New Roman" w:eastAsia="Times New Roman" w:hAnsi="Times New Roman" w:cs="Times New Roman"/>
+                <w:sz w:val="24"/>
+              </w:rPr>
+              <w:t>Tela do Menu inicial</w:t>
+            </w:r>
+          </w:p>
+        </w:tc>
+      </w:tr>
+      <w:tr>
+        <w:tc>
+          <w:tcPr>
+            <w:tcW w:w="4078" w:type="dxa"/>
+            <w:tcBorders>
+              <w:top w:val="single" w:sz="4" w:space="0" w:color="000000" w:themeColor="text1"/>
+              <w:left w:val="single" w:sz="4" w:space="0" w:color="000000" w:themeColor="text1"/>
+              <w:bottom w:val="single" w:sz="4" w:space="0" w:color="000000" w:themeColor="text1"/>
+              <w:right w:val="single" w:sz="4" w:space="0" w:color="000000" w:themeColor="text1"/>
+            </w:tcBorders>
+            <w:vAlign w:val="center"/>
+          </w:tcPr>
+          <w:p>
+            <w:pPr>
+              <w:spacing w:line="360" w:lineRule="auto"/>
+            </w:pPr>
+            <w:r>
+              <w:rPr>
+                <w:rFonts w:eastAsia="Arial" w:cs="Arial"/>
+                <w:color w:val="000000" w:themeColor="text1"/>
+              </w:rPr>
+              <w:t>ECU0</w:t>
+            </w:r>
+            <w:r>
+              <w:rPr>
+                <w:rFonts w:eastAsia="Arial" w:cs="Arial"/>
+                <w:color w:val="000000" w:themeColor="text1"/>
+              </w:rPr>
+              <w:t>10_Controlador</w:t>
+            </w:r>
+            <w:r>
+              <w:rPr>
+                <w:rFonts w:eastAsia="Arial" w:cs="Arial"/>
+                <w:color w:val="000000" w:themeColor="text1"/>
+              </w:rPr>
+              <w:t>D</w:t>
+            </w:r>
+            <w:r>
+              <w:rPr>
+                <w:rFonts w:eastAsia="Arial" w:cs="Arial"/>
+                <w:color w:val="000000" w:themeColor="text1"/>
+              </w:rPr>
+              <w:t>o</w:t>
+            </w:r>
+            <w:r>
+              <w:rPr>
+                <w:rFonts w:eastAsia="Arial" w:cs="Arial"/>
+                <w:color w:val="000000" w:themeColor="text1"/>
+              </w:rPr>
+              <w:t xml:space="preserve">MenuInicial </w:t>
+            </w:r>
+          </w:p>
+          <w:p>
+            <w:pPr>
+              <w:spacing w:line="360" w:lineRule="auto"/>
+              <w:rPr>
+                <w:rFonts w:eastAsia="Arial" w:cs="Arial"/>
+                <w:color w:val="000000" w:themeColor="text1"/>
+              </w:rPr>
+            </w:pPr>
+          </w:p>
+        </w:tc>
+        <w:tc>
+          <w:tcPr>
+            <w:tcW w:w="1480" w:type="dxa"/>
+            <w:tcBorders>
+              <w:top w:val="single" w:sz="4" w:space="0" w:color="000000" w:themeColor="text1"/>
+              <w:left w:val="single" w:sz="4" w:space="0" w:color="000000" w:themeColor="text1"/>
+              <w:bottom w:val="single" w:sz="4" w:space="0" w:color="000000" w:themeColor="text1"/>
+              <w:right w:val="single" w:sz="4" w:space="0" w:color="000000" w:themeColor="text1"/>
+            </w:tcBorders>
+            <w:vAlign w:val="center"/>
+          </w:tcPr>
+          <w:p>
+            <w:pPr>
+              <w:jc w:val="center"/>
+              <w:rPr>
+                <w:rFonts w:eastAsia="Arial" w:cs="Arial"/>
+                <w:color w:val="000000" w:themeColor="text1"/>
+              </w:rPr>
+            </w:pPr>
+            <w:r>
+              <w:rPr>
+                <w:rFonts w:eastAsia="Arial" w:cs="Arial"/>
+                <w:color w:val="000000" w:themeColor="text1"/>
+              </w:rPr>
+              <w:t>NE006</w:t>
+            </w:r>
+          </w:p>
+        </w:tc>
+        <w:tc>
+          <w:tcPr>
+            <w:tcW w:w="3865" w:type="dxa"/>
+            <w:tcBorders>
+              <w:top w:val="single" w:sz="4" w:space="0" w:color="000000" w:themeColor="text1"/>
+              <w:left w:val="single" w:sz="4" w:space="0" w:color="000000" w:themeColor="text1"/>
+              <w:bottom w:val="single" w:sz="4" w:space="0" w:color="000000" w:themeColor="text1"/>
+              <w:right w:val="single" w:sz="4" w:space="0" w:color="000000" w:themeColor="text1"/>
+            </w:tcBorders>
+          </w:tcPr>
+          <w:p>
+            <w:pPr>
+              <w:pStyle w:val="QualidadeTexto"/>
+              <w:jc w:val="left"/>
+              <w:rPr>
+                <w:rFonts w:ascii="Times New Roman" w:eastAsia="Times New Roman" w:hAnsi="Times New Roman" w:cs="Times New Roman"/>
+                <w:sz w:val="24"/>
+              </w:rPr>
+            </w:pPr>
+            <w:r>
+              <w:rPr>
+                <w:rFonts w:ascii="Times New Roman" w:eastAsia="Times New Roman" w:hAnsi="Times New Roman" w:cs="Times New Roman"/>
+                <w:sz w:val="24"/>
+              </w:rPr>
+              <w:t>Controlador do menu inicial</w:t>
             </w:r>
           </w:p>
         </w:tc>
@@ -7656,7 +7888,7 @@
   <w:style w:type="paragraph" w:default="1" w:styleId="Normal">
     <w:name w:val="Normal"/>
     <w:uiPriority w:val="1"/>
-    <w:rsid w:val="00FF20A0"/>
+    <w:rsid w:val="009F15E0"/>
     <w:pPr>
       <w:widowControl w:val="0"/>
       <w:jc w:val="both"/>
@@ -8779,6 +9011,7 @@
     <w:rsid w:val="00852CCA"/>
     <w:rsid w:val="00885AD8"/>
     <w:rsid w:val="008B7D04"/>
+    <w:rsid w:val="009E03D6"/>
     <w:rsid w:val="00AA3C60"/>
     <w:rsid w:val="00AC659B"/>
     <w:rsid w:val="00AE4971"/>
@@ -9561,6 +9794,10 @@
 </file>
 
 <file path=customXml/item1.xml><?xml version="1.0" encoding="utf-8"?>
+<b:Sources xmlns:b="http://schemas.openxmlformats.org/officeDocument/2006/bibliography" xmlns="http://schemas.openxmlformats.org/officeDocument/2006/bibliography" SelectedStyle="\APA.XSL" StyleName="APA"/>
+</file>
+
+<file path=customXml/item2.xml><?xml version="1.0" encoding="utf-8"?>
 <ct:contentTypeSchema xmlns:ct="http://schemas.microsoft.com/office/2006/metadata/contentType" xmlns:ma="http://schemas.microsoft.com/office/2006/metadata/properties/metaAttributes" ct:_="" ma:_="" ma:contentTypeName="Documento do Espaço de Trabalho do Projeto" ma:contentTypeID="0x0101008A98423170284BEEB635F43C3CF4E98B00C158C0247291134F8FBE18CD7E91EB26" ma:contentTypeVersion="0" ma:contentTypeDescription="" ma:contentTypeScope="" ma:versionID="de851f6bbb32a55932195f7ff232eb46">
   <xsd:schema xmlns:xsd="http://www.w3.org/2001/XMLSchema" xmlns:p="http://schemas.microsoft.com/office/2006/metadata/properties" xmlns:ns2="10E0FF1B-7B5D-4B03-A474-2EE8F9D8913B" targetNamespace="http://schemas.microsoft.com/office/2006/metadata/properties" ma:root="true" ma:fieldsID="1d060ec803b92d5a91eabd0be88ccc41" ns2:_="">
     <xsd:import namespace="10E0FF1B-7B5D-4B03-A474-2EE8F9D8913B"/>
@@ -9650,11 +9887,16 @@
 </ct:contentTypeSchema>
 </file>
 
-<file path=customXml/item2.xml><?xml version="1.0" encoding="utf-8"?>
-<b:Sources xmlns:b="http://schemas.openxmlformats.org/officeDocument/2006/bibliography" xmlns="http://schemas.openxmlformats.org/officeDocument/2006/bibliography" SelectedStyle="\APA.XSL" StyleName="APA"/>
+<file path=customXml/item3.xml><?xml version="1.0" encoding="utf-8"?>
+<?mso-contentType ?>
+<FormTemplates xmlns="http://schemas.microsoft.com/sharepoint/v3/contenttype/forms">
+  <Display>DocumentLibraryForm</Display>
+  <Edit>DocumentLibraryForm</Edit>
+  <New>DocumentLibraryForm</New>
+</FormTemplates>
 </file>
 
-<file path=customXml/item3.xml><?xml version="1.0" encoding="utf-8"?>
+<file path=customXml/item4.xml><?xml version="1.0" encoding="utf-8"?>
 <p:properties xmlns:p="http://schemas.microsoft.com/office/2006/metadata/properties" xmlns:xsi="http://www.w3.org/2001/XMLSchema-instance" xmlns:pc="http://schemas.microsoft.com/office/infopath/2007/PartnerControls">
   <documentManagement>
     <Owner xmlns="10E0FF1B-7B5D-4B03-A474-2EE8F9D8913B">
@@ -9670,16 +9912,15 @@
 </p:properties>
 </file>
 
-<file path=customXml/item4.xml><?xml version="1.0" encoding="utf-8"?>
-<?mso-contentType ?>
-<FormTemplates xmlns="http://schemas.microsoft.com/sharepoint/v3/contenttype/forms">
-  <Display>DocumentLibraryForm</Display>
-  <Edit>DocumentLibraryForm</Edit>
-  <New>DocumentLibraryForm</New>
-</FormTemplates>
+<file path=customXml/itemProps1.xml><?xml version="1.0" encoding="utf-8"?>
+<ds:datastoreItem xmlns:ds="http://schemas.openxmlformats.org/officeDocument/2006/customXml" ds:itemID="{950E2552-4713-4F67-8CF4-011D741D5D28}">
+  <ds:schemaRefs>
+    <ds:schemaRef ds:uri="http://schemas.openxmlformats.org/officeDocument/2006/bibliography"/>
+  </ds:schemaRefs>
+</ds:datastoreItem>
 </file>
 
-<file path=customXml/itemProps1.xml><?xml version="1.0" encoding="utf-8"?>
+<file path=customXml/itemProps2.xml><?xml version="1.0" encoding="utf-8"?>
 <ds:datastoreItem xmlns:ds="http://schemas.openxmlformats.org/officeDocument/2006/customXml" ds:itemID="{A4EC68EB-C284-458C-80EE-871796C0EA4C}">
   <ds:schemaRefs>
     <ds:schemaRef ds:uri="http://schemas.microsoft.com/office/2006/metadata/contentType"/>
@@ -9696,15 +9937,15 @@
 </ds:datastoreItem>
 </file>
 
-<file path=customXml/itemProps2.xml><?xml version="1.0" encoding="utf-8"?>
-<ds:datastoreItem xmlns:ds="http://schemas.openxmlformats.org/officeDocument/2006/customXml" ds:itemID="{950E2552-4713-4F67-8CF4-011D741D5D28}">
+<file path=customXml/itemProps3.xml><?xml version="1.0" encoding="utf-8"?>
+<ds:datastoreItem xmlns:ds="http://schemas.openxmlformats.org/officeDocument/2006/customXml" ds:itemID="{0FDDF738-5A82-4970-982F-650CAE3828CD}">
   <ds:schemaRefs>
-    <ds:schemaRef ds:uri="http://schemas.openxmlformats.org/officeDocument/2006/bibliography"/>
+    <ds:schemaRef ds:uri="http://schemas.microsoft.com/sharepoint/v3/contenttype/forms"/>
   </ds:schemaRefs>
 </ds:datastoreItem>
 </file>
 
-<file path=customXml/itemProps3.xml><?xml version="1.0" encoding="utf-8"?>
+<file path=customXml/itemProps4.xml><?xml version="1.0" encoding="utf-8"?>
 <ds:datastoreItem xmlns:ds="http://schemas.openxmlformats.org/officeDocument/2006/customXml" ds:itemID="{7F1AE922-A575-40CD-8C9C-56E8D2045681}">
   <ds:schemaRefs>
     <ds:schemaRef ds:uri="http://schemas.microsoft.com/office/2006/metadata/properties"/>
@@ -9712,12 +9953,4 @@
     <ds:schemaRef ds:uri="10E0FF1B-7B5D-4B03-A474-2EE8F9D8913B"/>
   </ds:schemaRefs>
 </ds:datastoreItem>
-</file>
-
-<file path=customXml/itemProps4.xml><?xml version="1.0" encoding="utf-8"?>
-<ds:datastoreItem xmlns:ds="http://schemas.openxmlformats.org/officeDocument/2006/customXml" ds:itemID="{0FDDF738-5A82-4970-982F-650CAE3828CD}">
-  <ds:schemaRefs>
-    <ds:schemaRef ds:uri="http://schemas.microsoft.com/sharepoint/v3/contenttype/forms"/>
-  </ds:schemaRefs>
-</ds:datastoreItem>
 </file>
</xml_diff>